<commit_message>
Update names in the document
</commit_message>
<xml_diff>
--- a/documents/Breast_Cancer_Detection_LLD.docx
+++ b/documents/Breast_Cancer_Detection_LLD.docx
@@ -4083,24 +4083,32 @@
                 <w:szCs w:val="22"/>
               </w:rPr>
             </w:pPr>
-            <w:proofErr w:type="spellStart"/>
             <w:r>
               <w:rPr>
                 <w:rFonts w:eastAsia="Calibri" w:cs="Arial"/>
                 <w:bCs/>
                 <w:szCs w:val="22"/>
               </w:rPr>
-              <w:t>Alam</w:t>
-            </w:r>
-            <w:proofErr w:type="spellEnd"/>
+              <w:t>Jane</w:t>
+            </w:r>
             <w:r>
               <w:rPr>
                 <w:rFonts w:eastAsia="Calibri" w:cs="Arial"/>
                 <w:bCs/>
                 <w:szCs w:val="22"/>
               </w:rPr>
-              <w:t xml:space="preserve"> Jane</w:t>
-            </w:r>
+              <w:t xml:space="preserve"> </w:t>
+            </w:r>
+            <w:proofErr w:type="spellStart"/>
+            <w:r>
+              <w:rPr>
+                <w:rFonts w:eastAsia="Calibri" w:cs="Arial"/>
+                <w:bCs/>
+                <w:szCs w:val="22"/>
+              </w:rPr>
+              <w:t>Alam</w:t>
+            </w:r>
+            <w:proofErr w:type="spellEnd"/>
           </w:p>
           <w:p>
             <w:pPr>
@@ -4238,24 +4246,34 @@
                 <w:szCs w:val="22"/>
               </w:rPr>
             </w:pPr>
-            <w:proofErr w:type="spellStart"/>
             <w:r>
               <w:rPr>
                 <w:rFonts w:eastAsia="Calibri" w:cs="Arial"/>
                 <w:bCs/>
                 <w:szCs w:val="22"/>
               </w:rPr>
-              <w:t>Alam</w:t>
-            </w:r>
-            <w:proofErr w:type="spellEnd"/>
+              <w:t>Jane</w:t>
+            </w:r>
             <w:r>
               <w:rPr>
                 <w:rFonts w:eastAsia="Calibri" w:cs="Arial"/>
                 <w:bCs/>
                 <w:szCs w:val="22"/>
               </w:rPr>
-              <w:t xml:space="preserve"> Jane</w:t>
-            </w:r>
+              <w:t xml:space="preserve"> </w:t>
+            </w:r>
+            <w:proofErr w:type="spellStart"/>
+            <w:r>
+              <w:rPr>
+                <w:rFonts w:eastAsia="Calibri" w:cs="Arial"/>
+                <w:bCs/>
+                <w:szCs w:val="22"/>
+              </w:rPr>
+              <w:t>Alam</w:t>
+            </w:r>
+            <w:bookmarkStart w:id="1" w:name="_GoBack"/>
+            <w:bookmarkEnd w:id="1"/>
+            <w:proofErr w:type="spellEnd"/>
           </w:p>
           <w:p>
             <w:pPr>
@@ -4343,14 +4361,14 @@
           <w:numId w:val="11"/>
         </w:numPr>
       </w:pPr>
-      <w:bookmarkStart w:id="1" w:name="_Toc500352966"/>
-      <w:bookmarkStart w:id="2" w:name="_Toc44177266"/>
+      <w:bookmarkStart w:id="2" w:name="_Toc500352966"/>
+      <w:bookmarkStart w:id="3" w:name="_Toc44177266"/>
       <w:r>
         <w:lastRenderedPageBreak/>
         <w:t>Introduction</w:t>
       </w:r>
-      <w:bookmarkEnd w:id="1"/>
       <w:bookmarkEnd w:id="2"/>
+      <w:bookmarkEnd w:id="3"/>
     </w:p>
     <w:p>
       <w:pPr>
@@ -4691,11 +4709,11 @@
         <w:pStyle w:val="Heading2"/>
         <w:ind w:left="0"/>
       </w:pPr>
-      <w:bookmarkStart w:id="3" w:name="_Toc44177267"/>
+      <w:bookmarkStart w:id="4" w:name="_Toc44177267"/>
       <w:r>
         <w:t>High level objectives</w:t>
       </w:r>
-      <w:bookmarkEnd w:id="3"/>
+      <w:bookmarkEnd w:id="4"/>
     </w:p>
     <w:p>
       <w:pPr>
@@ -4912,7 +4930,7 @@
       <w:pPr>
         <w:pStyle w:val="Heading1"/>
       </w:pPr>
-      <w:bookmarkStart w:id="4" w:name="_Toc44177268"/>
+      <w:bookmarkStart w:id="5" w:name="_Toc44177268"/>
       <w:r>
         <w:lastRenderedPageBreak/>
         <w:t>Workflow</w:t>
@@ -4920,21 +4938,21 @@
       <w:r>
         <w:t xml:space="preserve"> Overall</w:t>
       </w:r>
-      <w:bookmarkEnd w:id="4"/>
+      <w:bookmarkEnd w:id="5"/>
     </w:p>
     <w:p>
       <w:pPr>
         <w:pStyle w:val="Heading2"/>
         <w:ind w:left="0"/>
       </w:pPr>
-      <w:bookmarkStart w:id="5" w:name="_Toc44177269"/>
+      <w:bookmarkStart w:id="6" w:name="_Toc44177269"/>
       <w:r>
         <w:t xml:space="preserve">        </w:t>
       </w:r>
       <w:r>
         <w:t>Application Flow</w:t>
       </w:r>
-      <w:bookmarkEnd w:id="5"/>
+      <w:bookmarkEnd w:id="6"/>
     </w:p>
     <w:p>
       <w:pPr>
@@ -5015,7 +5033,7 @@
       <w:pPr>
         <w:pStyle w:val="Heading2"/>
       </w:pPr>
-      <w:bookmarkStart w:id="6" w:name="_Toc44177270"/>
+      <w:bookmarkStart w:id="7" w:name="_Toc44177270"/>
       <w:r>
         <w:t xml:space="preserve">Exception </w:t>
       </w:r>
@@ -5025,7 +5043,7 @@
       <w:r>
         <w:t xml:space="preserve"> Overall</w:t>
       </w:r>
-      <w:bookmarkEnd w:id="6"/>
+      <w:bookmarkEnd w:id="7"/>
     </w:p>
     <w:tbl>
       <w:tblPr>
@@ -5162,7 +5180,7 @@
       <w:pPr>
         <w:pStyle w:val="Heading1"/>
       </w:pPr>
-      <w:bookmarkStart w:id="7" w:name="_Toc44177271"/>
+      <w:bookmarkStart w:id="8" w:name="_Toc44177271"/>
       <w:r>
         <w:lastRenderedPageBreak/>
         <w:t>Workflow Data Ingestion</w:t>
@@ -5170,7 +5188,7 @@
       <w:r>
         <w:t xml:space="preserve"> and File Conversion</w:t>
       </w:r>
-      <w:bookmarkEnd w:id="7"/>
+      <w:bookmarkEnd w:id="8"/>
     </w:p>
     <w:p>
       <w:pPr>
@@ -5369,11 +5387,11 @@
           <w:numId w:val="28"/>
         </w:numPr>
       </w:pPr>
-      <w:bookmarkStart w:id="8" w:name="_Toc44177272"/>
+      <w:bookmarkStart w:id="9" w:name="_Toc44177272"/>
       <w:r>
         <w:t>Technical solution design</w:t>
       </w:r>
-      <w:bookmarkEnd w:id="8"/>
+      <w:bookmarkEnd w:id="9"/>
     </w:p>
     <w:p>
       <w:r>
@@ -5859,12 +5877,12 @@
           <w:numId w:val="1"/>
         </w:numPr>
       </w:pPr>
-      <w:bookmarkStart w:id="9" w:name="_Toc44177273"/>
+      <w:bookmarkStart w:id="10" w:name="_Toc44177273"/>
       <w:r>
         <w:lastRenderedPageBreak/>
         <w:t>Exceptions Scenarios</w:t>
       </w:r>
-      <w:bookmarkEnd w:id="9"/>
+      <w:bookmarkEnd w:id="10"/>
       <w:r>
         <w:t xml:space="preserve"> </w:t>
       </w:r>
@@ -6659,12 +6677,12 @@
           <w:numId w:val="32"/>
         </w:numPr>
       </w:pPr>
-      <w:bookmarkStart w:id="10" w:name="_Toc44177278"/>
+      <w:bookmarkStart w:id="11" w:name="_Toc44177278"/>
       <w:r>
         <w:lastRenderedPageBreak/>
         <w:t>EDA</w:t>
       </w:r>
-      <w:bookmarkEnd w:id="10"/>
+      <w:bookmarkEnd w:id="11"/>
     </w:p>
     <w:p>
       <w:pPr>
@@ -6863,11 +6881,11 @@
           <w:numId w:val="1"/>
         </w:numPr>
       </w:pPr>
-      <w:bookmarkStart w:id="11" w:name="_Toc44177279"/>
+      <w:bookmarkStart w:id="12" w:name="_Toc44177279"/>
       <w:r>
         <w:t>Technical solution design</w:t>
       </w:r>
-      <w:bookmarkEnd w:id="11"/>
+      <w:bookmarkEnd w:id="12"/>
     </w:p>
     <w:p>
       <w:pPr>
@@ -6937,7 +6955,7 @@
           <w:numId w:val="1"/>
         </w:numPr>
       </w:pPr>
-      <w:bookmarkStart w:id="12" w:name="_Toc44177280"/>
+      <w:bookmarkStart w:id="13" w:name="_Toc44177280"/>
       <w:r>
         <w:lastRenderedPageBreak/>
         <w:t>Method De</w:t>
@@ -7454,7 +7472,7 @@
       <w:r>
         <w:t>Exceptions Scenarios Module Wise</w:t>
       </w:r>
-      <w:bookmarkEnd w:id="12"/>
+      <w:bookmarkEnd w:id="13"/>
     </w:p>
     <w:tbl>
       <w:tblPr>
@@ -7608,7 +7626,7 @@
       <w:pPr>
         <w:pStyle w:val="Heading1"/>
       </w:pPr>
-      <w:bookmarkStart w:id="13" w:name="_Toc44177284"/>
+      <w:bookmarkStart w:id="14" w:name="_Toc44177284"/>
       <w:r>
         <w:lastRenderedPageBreak/>
         <w:t xml:space="preserve">Data </w:t>
@@ -7624,7 +7642,7 @@
       <w:r>
         <w:t>-processing steps)</w:t>
       </w:r>
-      <w:bookmarkEnd w:id="13"/>
+      <w:bookmarkEnd w:id="14"/>
     </w:p>
     <w:p>
       <w:pPr>
@@ -7802,11 +7820,11 @@
           <w:numId w:val="1"/>
         </w:numPr>
       </w:pPr>
-      <w:bookmarkStart w:id="14" w:name="_Toc44177285"/>
+      <w:bookmarkStart w:id="15" w:name="_Toc44177285"/>
       <w:r>
         <w:t>Technical solution design</w:t>
       </w:r>
-      <w:bookmarkEnd w:id="14"/>
+      <w:bookmarkEnd w:id="15"/>
     </w:p>
     <w:p>
       <w:pPr>
@@ -7864,7 +7882,7 @@
           <w:numId w:val="1"/>
         </w:numPr>
       </w:pPr>
-      <w:bookmarkStart w:id="15" w:name="_Toc44177286"/>
+      <w:bookmarkStart w:id="16" w:name="_Toc44177286"/>
       <w:r>
         <w:lastRenderedPageBreak/>
         <w:t>Method Definitions</w:t>
@@ -8381,7 +8399,7 @@
       <w:r>
         <w:t>Exceptions Scenarios Module Wise</w:t>
       </w:r>
-      <w:bookmarkEnd w:id="15"/>
+      <w:bookmarkEnd w:id="16"/>
     </w:p>
     <w:p>
       <w:pPr>
@@ -8525,12 +8543,12 @@
       <w:pPr>
         <w:pStyle w:val="Heading1"/>
       </w:pPr>
-      <w:bookmarkStart w:id="16" w:name="_Toc44177287"/>
+      <w:bookmarkStart w:id="17" w:name="_Toc44177287"/>
       <w:r>
         <w:lastRenderedPageBreak/>
         <w:t>ML Model Selection</w:t>
       </w:r>
-      <w:bookmarkEnd w:id="16"/>
+      <w:bookmarkEnd w:id="17"/>
     </w:p>
     <w:p>
       <w:pPr>
@@ -8563,7 +8581,6 @@
       </w:r>
       <w:r>
         <w:rPr>
-          <w:rStyle w:val="Header"/>
           <w:rFonts w:ascii="Helvetica" w:hAnsi="Helvetica" w:cs="Helvetica"/>
           <w:b/>
           <w:bCs/>
@@ -8623,7 +8640,7 @@
           <w:szCs w:val="21"/>
           <w:shd w:val="clear" w:color="auto" w:fill="FFFFFF"/>
         </w:rPr>
-        <w:t>SVM</w:t>
+        <w:t xml:space="preserve">SVM, </w:t>
       </w:r>
       <w:r>
         <w:rPr>
@@ -8636,23 +8653,8 @@
           <w:szCs w:val="21"/>
           <w:shd w:val="clear" w:color="auto" w:fill="FFFFFF"/>
         </w:rPr>
-        <w:t xml:space="preserve">, </w:t>
-      </w:r>
-      <w:r>
-        <w:rPr>
-          <w:rStyle w:val="Emphasis"/>
-          <w:rFonts w:ascii="Helvetica" w:hAnsi="Helvetica" w:cs="Helvetica"/>
-          <w:b/>
-          <w:bCs/>
-          <w:color w:val="000000"/>
-          <w:sz w:val="21"/>
-          <w:szCs w:val="21"/>
-          <w:shd w:val="clear" w:color="auto" w:fill="FFFFFF"/>
-        </w:rPr>
         <w:t>KNN</w:t>
       </w:r>
-      <w:bookmarkStart w:id="17" w:name="_GoBack"/>
-      <w:bookmarkEnd w:id="17"/>
     </w:p>
     <w:p>
       <w:pPr>
@@ -18040,7 +18042,7 @@
 </file>
 
 <file path=customXml/itemProps1.xml><?xml version="1.0" encoding="utf-8"?>
-<ds:datastoreItem xmlns:ds="http://schemas.openxmlformats.org/officeDocument/2006/customXml" ds:itemID="{A3C7DDC4-7BA3-4191-87F8-297529C130A2}">
+<ds:datastoreItem xmlns:ds="http://schemas.openxmlformats.org/officeDocument/2006/customXml" ds:itemID="{1392413C-60D0-43F2-831A-087B7FB1F58E}">
   <ds:schemaRefs>
     <ds:schemaRef ds:uri="http://schemas.openxmlformats.org/officeDocument/2006/bibliography"/>
   </ds:schemaRefs>

</xml_diff>